<commit_message>
Interpretation of results from the MAST test for the Report
</commit_message>
<xml_diff>
--- a/Info/AFCA analysis report v2.docx
+++ b/Info/AFCA analysis report v2.docx
@@ -636,23 +636,15 @@
           <w:szCs w:val="20"/>
           <w:lang w:val="en-GB"/>
         </w:rPr>
-        <w:t xml:space="preserve">The filtered, </w:t>
-      </w:r>
-      <w:r>
-        <w:rPr>
-          <w:sz w:val="20"/>
-          <w:szCs w:val="20"/>
-          <w:lang w:val="en-GB"/>
-        </w:rPr>
-        <w:t>pre-processed</w:t>
-      </w:r>
-      <w:r>
-        <w:rPr>
-          <w:sz w:val="20"/>
-          <w:szCs w:val="20"/>
-          <w:lang w:val="en-GB"/>
-        </w:rPr>
-        <w:t xml:space="preserve"> datasets were then saved as cell-type-specific .h5ad files for efficient downstream analysis.</w:t>
+        <w:t>The filtered, pre-processed datasets were then saved as cell-type-specific .h5ad files for efficient downstream analysis.</w:t>
+      </w:r>
+      <w:r>
+        <w:rPr>
+          <w:sz w:val="20"/>
+          <w:szCs w:val="20"/>
+          <w:lang w:val="en-GB"/>
+        </w:rPr>
+        <w:t xml:space="preserve"> This resulted in 30 cell-type specific datasets for downstream analysis.</w:t>
       </w:r>
     </w:p>
     <w:p>
@@ -1241,7 +1233,16 @@
           <w:szCs w:val="20"/>
           <w:lang w:val="en-GB"/>
         </w:rPr>
-        <w:t>&gt;.csv, containing information on the gene tested, the associated p-values, BH-adjusted p-values, log fold changes, and the relevant cell type and comparison labels.</w:t>
+        <w:t xml:space="preserve">&gt;.csv, containing </w:t>
+      </w:r>
+      <w:r>
+        <w:rPr>
+          <w:sz w:val="20"/>
+          <w:szCs w:val="20"/>
+          <w:lang w:val="en-GB"/>
+        </w:rPr>
+        <w:lastRenderedPageBreak/>
+        <w:t>information on the gene tested, the associated p-values, BH-adjusted p-values, log fold changes, and the relevant cell type and comparison labels.</w:t>
       </w:r>
     </w:p>
     <w:p>
@@ -1315,40 +1316,33 @@
     <w:p>
       <w:pPr>
         <w:pStyle w:val="NoSpacing"/>
-        <w:numPr>
-          <w:ilvl w:val="0"/>
-          <w:numId w:val="4"/>
-        </w:numPr>
-        <w:rPr>
-          <w:sz w:val="20"/>
-          <w:szCs w:val="20"/>
-          <w:u w:val="single"/>
-          <w:lang w:val="en-GB"/>
-        </w:rPr>
-      </w:pPr>
-      <w:r>
-        <w:rPr>
-          <w:sz w:val="20"/>
-          <w:szCs w:val="20"/>
-          <w:u w:val="single"/>
-          <w:lang w:val="en-GB"/>
-        </w:rPr>
-        <w:t>O</w:t>
-      </w:r>
-      <w:r>
-        <w:rPr>
-          <w:sz w:val="20"/>
-          <w:szCs w:val="20"/>
-          <w:u w:val="single"/>
-          <w:lang w:val="en-GB"/>
-        </w:rPr>
-        <w:t>utput</w:t>
-      </w:r>
-      <w:r>
-        <w:rPr>
-          <w:sz w:val="20"/>
-          <w:szCs w:val="20"/>
-          <w:u w:val="single"/>
+        <w:ind w:left="360"/>
+        <w:rPr>
+          <w:sz w:val="20"/>
+          <w:szCs w:val="20"/>
+          <w:lang w:val="en-GB"/>
+        </w:rPr>
+      </w:pPr>
+      <w:r>
+        <w:rPr>
+          <w:sz w:val="20"/>
+          <w:szCs w:val="20"/>
+          <w:lang w:val="en-GB"/>
+        </w:rPr>
+        <w:t>The final output csv files</w:t>
+      </w:r>
+      <w:r>
+        <w:rPr>
+          <w:sz w:val="20"/>
+          <w:szCs w:val="20"/>
+          <w:lang w:val="en-GB"/>
+        </w:rPr>
+        <w:t xml:space="preserve"> each</w:t>
+      </w:r>
+      <w:r>
+        <w:rPr>
+          <w:sz w:val="20"/>
+          <w:szCs w:val="20"/>
           <w:lang w:val="en-GB"/>
         </w:rPr>
         <w:t xml:space="preserve"> </w:t>
@@ -1357,16 +1351,206 @@
         <w:rPr>
           <w:sz w:val="20"/>
           <w:szCs w:val="20"/>
-          <w:u w:val="single"/>
-          <w:lang w:val="en-GB"/>
-        </w:rPr>
-        <w:t>csv files</w:t>
-      </w:r>
-      <w:r>
-        <w:rPr>
-          <w:sz w:val="20"/>
-          <w:szCs w:val="20"/>
-          <w:u w:val="single"/>
+          <w:lang w:val="en-GB"/>
+        </w:rPr>
+        <w:t>include (among other columns):</w:t>
+      </w:r>
+    </w:p>
+    <w:p>
+      <w:pPr>
+        <w:pStyle w:val="NoSpacing"/>
+        <w:numPr>
+          <w:ilvl w:val="0"/>
+          <w:numId w:val="3"/>
+        </w:numPr>
+        <w:rPr>
+          <w:sz w:val="20"/>
+          <w:szCs w:val="20"/>
+          <w:lang w:val="en-GB"/>
+        </w:rPr>
+      </w:pPr>
+      <w:r>
+        <w:rPr>
+          <w:b/>
+          <w:bCs/>
+          <w:sz w:val="20"/>
+          <w:szCs w:val="20"/>
+          <w:lang w:val="en-GB"/>
+        </w:rPr>
+        <w:t>avg_log2FC</w:t>
+      </w:r>
+      <w:r>
+        <w:rPr>
+          <w:sz w:val="20"/>
+          <w:szCs w:val="20"/>
+          <w:lang w:val="en-GB"/>
+        </w:rPr>
+        <w:t>: The log-fold-change estimate (log2 scale) for 5-day-old vs. the other age. Positive values suggest higher expression in the 5-day-old group; negative values suggest lower expression in 5-day-old.</w:t>
+      </w:r>
+    </w:p>
+    <w:p>
+      <w:pPr>
+        <w:pStyle w:val="NoSpacing"/>
+        <w:numPr>
+          <w:ilvl w:val="0"/>
+          <w:numId w:val="3"/>
+        </w:numPr>
+        <w:rPr>
+          <w:sz w:val="20"/>
+          <w:szCs w:val="20"/>
+          <w:lang w:val="en-GB"/>
+        </w:rPr>
+      </w:pPr>
+      <w:proofErr w:type="spellStart"/>
+      <w:r>
+        <w:rPr>
+          <w:b/>
+          <w:bCs/>
+          <w:sz w:val="20"/>
+          <w:szCs w:val="20"/>
+          <w:lang w:val="en-GB"/>
+        </w:rPr>
+        <w:t>cell_type</w:t>
+      </w:r>
+      <w:proofErr w:type="spellEnd"/>
+      <w:r>
+        <w:rPr>
+          <w:sz w:val="20"/>
+          <w:szCs w:val="20"/>
+          <w:lang w:val="en-GB"/>
+        </w:rPr>
+        <w:t>: Which cell type the comparison is associated with.</w:t>
+      </w:r>
+    </w:p>
+    <w:p>
+      <w:pPr>
+        <w:pStyle w:val="NoSpacing"/>
+        <w:numPr>
+          <w:ilvl w:val="0"/>
+          <w:numId w:val="3"/>
+        </w:numPr>
+        <w:rPr>
+          <w:sz w:val="20"/>
+          <w:szCs w:val="20"/>
+          <w:lang w:val="en-GB"/>
+        </w:rPr>
+      </w:pPr>
+      <w:r>
+        <w:rPr>
+          <w:b/>
+          <w:bCs/>
+          <w:sz w:val="20"/>
+          <w:szCs w:val="20"/>
+          <w:lang w:val="en-GB"/>
+        </w:rPr>
+        <w:t>comparison</w:t>
+      </w:r>
+      <w:r>
+        <w:rPr>
+          <w:sz w:val="20"/>
+          <w:szCs w:val="20"/>
+          <w:lang w:val="en-GB"/>
+        </w:rPr>
+        <w:t>: The specific comparison made (e.g., 5 vs 70).</w:t>
+      </w:r>
+    </w:p>
+    <w:p>
+      <w:pPr>
+        <w:pStyle w:val="NoSpacing"/>
+        <w:numPr>
+          <w:ilvl w:val="0"/>
+          <w:numId w:val="3"/>
+        </w:numPr>
+        <w:rPr>
+          <w:sz w:val="20"/>
+          <w:szCs w:val="20"/>
+          <w:lang w:val="en-GB"/>
+        </w:rPr>
+      </w:pPr>
+      <w:r>
+        <w:rPr>
+          <w:b/>
+          <w:bCs/>
+          <w:sz w:val="20"/>
+          <w:szCs w:val="20"/>
+          <w:lang w:val="en-GB"/>
+        </w:rPr>
+        <w:t>gene</w:t>
+      </w:r>
+      <w:r>
+        <w:rPr>
+          <w:sz w:val="20"/>
+          <w:szCs w:val="20"/>
+          <w:lang w:val="en-GB"/>
+        </w:rPr>
+        <w:t>: The gene name.</w:t>
+      </w:r>
+    </w:p>
+    <w:p>
+      <w:pPr>
+        <w:pStyle w:val="NoSpacing"/>
+        <w:numPr>
+          <w:ilvl w:val="0"/>
+          <w:numId w:val="3"/>
+        </w:numPr>
+        <w:rPr>
+          <w:sz w:val="20"/>
+          <w:szCs w:val="20"/>
+          <w:lang w:val="en-GB"/>
+        </w:rPr>
+      </w:pPr>
+      <w:proofErr w:type="spellStart"/>
+      <w:r>
+        <w:rPr>
+          <w:b/>
+          <w:bCs/>
+          <w:sz w:val="20"/>
+          <w:szCs w:val="20"/>
+          <w:lang w:val="en-GB"/>
+        </w:rPr>
+        <w:t>p_val_adj</w:t>
+      </w:r>
+      <w:proofErr w:type="spellEnd"/>
+      <w:r>
+        <w:rPr>
+          <w:b/>
+          <w:bCs/>
+          <w:sz w:val="20"/>
+          <w:szCs w:val="20"/>
+          <w:lang w:val="en-GB"/>
+        </w:rPr>
+        <w:t xml:space="preserve">: </w:t>
+      </w:r>
+      <w:r>
+        <w:rPr>
+          <w:sz w:val="20"/>
+          <w:szCs w:val="20"/>
+          <w:lang w:val="en-GB"/>
+        </w:rPr>
+        <w:t xml:space="preserve">The </w:t>
+      </w:r>
+      <w:proofErr w:type="spellStart"/>
+      <w:r>
+        <w:rPr>
+          <w:sz w:val="20"/>
+          <w:szCs w:val="20"/>
+          <w:lang w:val="en-GB"/>
+        </w:rPr>
+        <w:t>Benjamini</w:t>
+      </w:r>
+      <w:proofErr w:type="spellEnd"/>
+      <w:r>
+        <w:rPr>
+          <w:sz w:val="20"/>
+          <w:szCs w:val="20"/>
+          <w:lang w:val="en-GB"/>
+        </w:rPr>
+        <w:t>-Hochberg (BH) corrected p-value, controlling the false discovery rate (FDR) separately within each cell type.</w:t>
+      </w:r>
+      <w:r>
+        <w:rPr>
+          <w:b/>
+          <w:bCs/>
           <w:lang w:val="en-GB"/>
         </w:rPr>
         <w:t xml:space="preserve"> </w:t>
@@ -1375,28 +1559,1001 @@
     <w:p>
       <w:pPr>
         <w:pStyle w:val="NoSpacing"/>
-        <w:ind w:left="360"/>
-        <w:rPr>
-          <w:sz w:val="20"/>
-          <w:szCs w:val="20"/>
-          <w:lang w:val="en-GB"/>
-        </w:rPr>
-      </w:pPr>
-      <w:r>
-        <w:rPr>
-          <w:sz w:val="20"/>
-          <w:szCs w:val="20"/>
-          <w:lang w:val="en-GB"/>
-        </w:rPr>
-        <w:t>The final output csv files</w:t>
-      </w:r>
-      <w:r>
-        <w:rPr>
-          <w:sz w:val="20"/>
-          <w:szCs w:val="20"/>
-          <w:lang w:val="en-GB"/>
-        </w:rPr>
-        <w:t xml:space="preserve"> each</w:t>
+        <w:numPr>
+          <w:ilvl w:val="0"/>
+          <w:numId w:val="3"/>
+        </w:numPr>
+        <w:rPr>
+          <w:sz w:val="20"/>
+          <w:szCs w:val="20"/>
+          <w:lang w:val="en-GB"/>
+        </w:rPr>
+      </w:pPr>
+      <w:r>
+        <w:rPr>
+          <w:b/>
+          <w:bCs/>
+          <w:sz w:val="20"/>
+          <w:szCs w:val="20"/>
+          <w:lang w:val="en-GB"/>
+        </w:rPr>
+        <w:t>Additional Columns</w:t>
+      </w:r>
+      <w:r>
+        <w:rPr>
+          <w:sz w:val="20"/>
+          <w:szCs w:val="20"/>
+          <w:lang w:val="en-GB"/>
+        </w:rPr>
+        <w:t>: Other statistical outputs from the MAST test such as the percentage of cells expressing the gene in each group</w:t>
+      </w:r>
+      <w:r>
+        <w:rPr>
+          <w:sz w:val="20"/>
+          <w:szCs w:val="20"/>
+          <w:lang w:val="en-GB"/>
+        </w:rPr>
+        <w:t xml:space="preserve">, </w:t>
+      </w:r>
+      <w:r>
+        <w:rPr>
+          <w:sz w:val="20"/>
+          <w:szCs w:val="20"/>
+          <w:lang w:val="en-GB"/>
+        </w:rPr>
+        <w:t>pct.1</w:t>
+      </w:r>
+      <w:r>
+        <w:rPr>
+          <w:sz w:val="20"/>
+          <w:szCs w:val="20"/>
+          <w:lang w:val="en-GB"/>
+        </w:rPr>
+        <w:t xml:space="preserve"> (in 5 day) and</w:t>
+      </w:r>
+      <w:r>
+        <w:rPr>
+          <w:sz w:val="20"/>
+          <w:szCs w:val="20"/>
+          <w:lang w:val="en-GB"/>
+        </w:rPr>
+        <w:t xml:space="preserve"> pct.2</w:t>
+      </w:r>
+      <w:r>
+        <w:rPr>
+          <w:sz w:val="20"/>
+          <w:szCs w:val="20"/>
+          <w:lang w:val="en-GB"/>
+        </w:rPr>
+        <w:t xml:space="preserve"> (in the other</w:t>
+      </w:r>
+      <w:r>
+        <w:rPr>
+          <w:sz w:val="20"/>
+          <w:szCs w:val="20"/>
+          <w:lang w:val="en-GB"/>
+        </w:rPr>
+        <w:t>).</w:t>
+      </w:r>
+    </w:p>
+    <w:p>
+      <w:pPr>
+        <w:pStyle w:val="NoSpacing"/>
+        <w:ind w:left="720"/>
+        <w:rPr>
+          <w:b/>
+          <w:bCs/>
+          <w:sz w:val="20"/>
+          <w:szCs w:val="20"/>
+          <w:lang w:val="en-GB"/>
+        </w:rPr>
+      </w:pPr>
+    </w:p>
+    <w:p>
+      <w:pPr>
+        <w:pStyle w:val="NoSpacing"/>
+        <w:ind w:left="720"/>
+        <w:rPr>
+          <w:sz w:val="20"/>
+          <w:szCs w:val="20"/>
+          <w:lang w:val="en-GB"/>
+        </w:rPr>
+      </w:pPr>
+      <w:r>
+        <w:rPr>
+          <w:sz w:val="20"/>
+          <w:szCs w:val="20"/>
+          <w:lang w:val="en-GB"/>
+        </w:rPr>
+        <w:t xml:space="preserve">In total 30 cell types were analysed: </w:t>
+      </w:r>
+    </w:p>
+    <w:p>
+      <w:pPr>
+        <w:pStyle w:val="NoSpacing"/>
+        <w:ind w:left="720"/>
+        <w:rPr>
+          <w:sz w:val="20"/>
+          <w:szCs w:val="20"/>
+          <w:lang w:val="en-GB"/>
+        </w:rPr>
+      </w:pPr>
+    </w:p>
+    <w:tbl>
+      <w:tblPr>
+        <w:tblStyle w:val="TableGrid"/>
+        <w:tblW w:w="0" w:type="auto"/>
+        <w:tblLook w:val="04A0" w:firstRow="1" w:lastRow="0" w:firstColumn="1" w:lastColumn="0" w:noHBand="0" w:noVBand="1"/>
+      </w:tblPr>
+      <w:tblGrid>
+        <w:gridCol w:w="2265"/>
+        <w:gridCol w:w="2265"/>
+        <w:gridCol w:w="2266"/>
+        <w:gridCol w:w="2266"/>
+      </w:tblGrid>
+      <w:tr>
+        <w:tc>
+          <w:tcPr>
+            <w:tcW w:w="2265" w:type="dxa"/>
+          </w:tcPr>
+          <w:p>
+            <w:pPr>
+              <w:pStyle w:val="NoSpacing"/>
+              <w:rPr>
+                <w:sz w:val="20"/>
+                <w:szCs w:val="20"/>
+                <w:lang w:val="en-GB"/>
+              </w:rPr>
+            </w:pPr>
+            <w:r>
+              <w:rPr>
+                <w:sz w:val="20"/>
+                <w:szCs w:val="20"/>
+              </w:rPr>
+              <w:t>Adult alary muscle</w:t>
+            </w:r>
+          </w:p>
+        </w:tc>
+        <w:tc>
+          <w:tcPr>
+            <w:tcW w:w="2265" w:type="dxa"/>
+          </w:tcPr>
+          <w:p>
+            <w:pPr>
+              <w:pStyle w:val="NoSpacing"/>
+              <w:rPr>
+                <w:sz w:val="20"/>
+                <w:szCs w:val="20"/>
+                <w:lang w:val="en-GB"/>
+              </w:rPr>
+            </w:pPr>
+            <w:r>
+              <w:rPr>
+                <w:sz w:val="20"/>
+                <w:szCs w:val="20"/>
+              </w:rPr>
+              <w:t>Adult fat body (body)</w:t>
+            </w:r>
+          </w:p>
+        </w:tc>
+        <w:tc>
+          <w:tcPr>
+            <w:tcW w:w="2266" w:type="dxa"/>
+          </w:tcPr>
+          <w:p>
+            <w:pPr>
+              <w:pStyle w:val="NoSpacing"/>
+              <w:rPr>
+                <w:sz w:val="20"/>
+                <w:szCs w:val="20"/>
+                <w:lang w:val="en-GB"/>
+              </w:rPr>
+            </w:pPr>
+            <w:r>
+              <w:rPr>
+                <w:sz w:val="20"/>
+                <w:szCs w:val="20"/>
+              </w:rPr>
+              <w:t>Adult glial cell</w:t>
+            </w:r>
+          </w:p>
+        </w:tc>
+        <w:tc>
+          <w:tcPr>
+            <w:tcW w:w="2266" w:type="dxa"/>
+          </w:tcPr>
+          <w:p>
+            <w:pPr>
+              <w:pStyle w:val="NoSpacing"/>
+              <w:rPr>
+                <w:sz w:val="20"/>
+                <w:szCs w:val="20"/>
+                <w:lang w:val="en-GB"/>
+              </w:rPr>
+            </w:pPr>
+            <w:r>
+              <w:rPr>
+                <w:sz w:val="20"/>
+                <w:szCs w:val="20"/>
+              </w:rPr>
+              <w:t>Adult hindgut</w:t>
+            </w:r>
+          </w:p>
+        </w:tc>
+      </w:tr>
+      <w:tr>
+        <w:tc>
+          <w:tcPr>
+            <w:tcW w:w="2265" w:type="dxa"/>
+          </w:tcPr>
+          <w:p>
+            <w:pPr>
+              <w:pStyle w:val="NoSpacing"/>
+              <w:rPr>
+                <w:sz w:val="20"/>
+                <w:szCs w:val="20"/>
+                <w:lang w:val="en-GB"/>
+              </w:rPr>
+            </w:pPr>
+            <w:r>
+              <w:rPr>
+                <w:sz w:val="20"/>
+                <w:szCs w:val="20"/>
+              </w:rPr>
+              <w:t xml:space="preserve">Adult </w:t>
+            </w:r>
+            <w:proofErr w:type="spellStart"/>
+            <w:r>
+              <w:rPr>
+                <w:sz w:val="20"/>
+                <w:szCs w:val="20"/>
+              </w:rPr>
+              <w:t>oenocyte</w:t>
+            </w:r>
+            <w:proofErr w:type="spellEnd"/>
+          </w:p>
+        </w:tc>
+        <w:tc>
+          <w:tcPr>
+            <w:tcW w:w="2265" w:type="dxa"/>
+          </w:tcPr>
+          <w:p>
+            <w:pPr>
+              <w:pStyle w:val="NoSpacing"/>
+              <w:rPr>
+                <w:sz w:val="20"/>
+                <w:szCs w:val="20"/>
+                <w:lang w:val="en-GB"/>
+              </w:rPr>
+            </w:pPr>
+            <w:r>
+              <w:rPr>
+                <w:sz w:val="20"/>
+                <w:szCs w:val="20"/>
+              </w:rPr>
+              <w:t>Adult peripheral nervous system</w:t>
+            </w:r>
+          </w:p>
+        </w:tc>
+        <w:tc>
+          <w:tcPr>
+            <w:tcW w:w="2266" w:type="dxa"/>
+          </w:tcPr>
+          <w:p>
+            <w:pPr>
+              <w:pStyle w:val="NoSpacing"/>
+              <w:rPr>
+                <w:sz w:val="20"/>
+                <w:szCs w:val="20"/>
+                <w:lang w:val="en-GB"/>
+              </w:rPr>
+            </w:pPr>
+            <w:r>
+              <w:rPr>
+                <w:sz w:val="20"/>
+                <w:szCs w:val="20"/>
+              </w:rPr>
+              <w:t>Adult tracheal cell</w:t>
+            </w:r>
+          </w:p>
+        </w:tc>
+        <w:tc>
+          <w:tcPr>
+            <w:tcW w:w="2266" w:type="dxa"/>
+          </w:tcPr>
+          <w:p>
+            <w:pPr>
+              <w:pStyle w:val="NoSpacing"/>
+              <w:rPr>
+                <w:sz w:val="20"/>
+                <w:szCs w:val="20"/>
+                <w:lang w:val="en-GB"/>
+              </w:rPr>
+            </w:pPr>
+            <w:r>
+              <w:rPr>
+                <w:sz w:val="20"/>
+                <w:szCs w:val="20"/>
+              </w:rPr>
+              <w:t>Adult ventral nervous system</w:t>
+            </w:r>
+          </w:p>
+        </w:tc>
+      </w:tr>
+      <w:tr>
+        <w:tc>
+          <w:tcPr>
+            <w:tcW w:w="2265" w:type="dxa"/>
+          </w:tcPr>
+          <w:p>
+            <w:pPr>
+              <w:pStyle w:val="NoSpacing"/>
+              <w:rPr>
+                <w:sz w:val="20"/>
+                <w:szCs w:val="20"/>
+                <w:lang w:val="en-GB"/>
+              </w:rPr>
+            </w:pPr>
+            <w:r>
+              <w:rPr>
+                <w:sz w:val="20"/>
+                <w:szCs w:val="20"/>
+              </w:rPr>
+              <w:t>Cell body glial cell</w:t>
+            </w:r>
+          </w:p>
+        </w:tc>
+        <w:tc>
+          <w:tcPr>
+            <w:tcW w:w="2265" w:type="dxa"/>
+          </w:tcPr>
+          <w:p>
+            <w:pPr>
+              <w:pStyle w:val="NoSpacing"/>
+              <w:rPr>
+                <w:sz w:val="20"/>
+                <w:szCs w:val="20"/>
+                <w:lang w:val="en-GB"/>
+              </w:rPr>
+            </w:pPr>
+            <w:r>
+              <w:rPr>
+                <w:sz w:val="20"/>
+                <w:szCs w:val="20"/>
+              </w:rPr>
+              <w:t>Crop</w:t>
+            </w:r>
+          </w:p>
+        </w:tc>
+        <w:tc>
+          <w:tcPr>
+            <w:tcW w:w="2266" w:type="dxa"/>
+          </w:tcPr>
+          <w:p>
+            <w:pPr>
+              <w:pStyle w:val="NoSpacing"/>
+              <w:rPr>
+                <w:sz w:val="20"/>
+                <w:szCs w:val="20"/>
+                <w:lang w:val="en-GB"/>
+              </w:rPr>
+            </w:pPr>
+            <w:r>
+              <w:rPr>
+                <w:sz w:val="20"/>
+                <w:szCs w:val="20"/>
+              </w:rPr>
+              <w:t>Ejaculatory bulb</w:t>
+            </w:r>
+          </w:p>
+        </w:tc>
+        <w:tc>
+          <w:tcPr>
+            <w:tcW w:w="2266" w:type="dxa"/>
+          </w:tcPr>
+          <w:p>
+            <w:pPr>
+              <w:pStyle w:val="NoSpacing"/>
+              <w:rPr>
+                <w:sz w:val="20"/>
+                <w:szCs w:val="20"/>
+                <w:lang w:val="en-GB"/>
+              </w:rPr>
+            </w:pPr>
+            <w:proofErr w:type="spellStart"/>
+            <w:r>
+              <w:rPr>
+                <w:sz w:val="20"/>
+                <w:szCs w:val="20"/>
+              </w:rPr>
+              <w:t>Enteroblast</w:t>
+            </w:r>
+            <w:proofErr w:type="spellEnd"/>
+          </w:p>
+        </w:tc>
+      </w:tr>
+      <w:tr>
+        <w:tc>
+          <w:tcPr>
+            <w:tcW w:w="2265" w:type="dxa"/>
+          </w:tcPr>
+          <w:p>
+            <w:pPr>
+              <w:pStyle w:val="NoSpacing"/>
+              <w:rPr>
+                <w:sz w:val="20"/>
+                <w:szCs w:val="20"/>
+                <w:lang w:val="en-GB"/>
+              </w:rPr>
+            </w:pPr>
+            <w:r>
+              <w:rPr>
+                <w:sz w:val="20"/>
+                <w:szCs w:val="20"/>
+              </w:rPr>
+              <w:t>EO support cell</w:t>
+            </w:r>
+          </w:p>
+        </w:tc>
+        <w:tc>
+          <w:tcPr>
+            <w:tcW w:w="2265" w:type="dxa"/>
+          </w:tcPr>
+          <w:p>
+            <w:pPr>
+              <w:pStyle w:val="NoSpacing"/>
+              <w:rPr>
+                <w:sz w:val="20"/>
+                <w:szCs w:val="20"/>
+                <w:lang w:val="en-GB"/>
+              </w:rPr>
+            </w:pPr>
+            <w:r>
+              <w:rPr>
+                <w:sz w:val="20"/>
+                <w:szCs w:val="20"/>
+              </w:rPr>
+              <w:t>Epithelial cell (body)</w:t>
+            </w:r>
+          </w:p>
+        </w:tc>
+        <w:tc>
+          <w:tcPr>
+            <w:tcW w:w="2266" w:type="dxa"/>
+          </w:tcPr>
+          <w:p>
+            <w:pPr>
+              <w:pStyle w:val="NoSpacing"/>
+              <w:rPr>
+                <w:sz w:val="20"/>
+                <w:szCs w:val="20"/>
+                <w:lang w:val="en-GB"/>
+              </w:rPr>
+            </w:pPr>
+            <w:r>
+              <w:rPr>
+                <w:sz w:val="20"/>
+                <w:szCs w:val="20"/>
+              </w:rPr>
+              <w:t>Female reproductive system</w:t>
+            </w:r>
+          </w:p>
+        </w:tc>
+        <w:tc>
+          <w:tcPr>
+            <w:tcW w:w="2266" w:type="dxa"/>
+          </w:tcPr>
+          <w:p>
+            <w:pPr>
+              <w:pStyle w:val="NoSpacing"/>
+              <w:rPr>
+                <w:sz w:val="20"/>
+                <w:szCs w:val="20"/>
+                <w:lang w:val="en-GB"/>
+              </w:rPr>
+            </w:pPr>
+            <w:r>
+              <w:rPr>
+                <w:sz w:val="20"/>
+                <w:szCs w:val="20"/>
+              </w:rPr>
+              <w:t>Follicle cell</w:t>
+            </w:r>
+          </w:p>
+        </w:tc>
+      </w:tr>
+      <w:tr>
+        <w:tc>
+          <w:tcPr>
+            <w:tcW w:w="2265" w:type="dxa"/>
+          </w:tcPr>
+          <w:p>
+            <w:pPr>
+              <w:pStyle w:val="NoSpacing"/>
+              <w:rPr>
+                <w:sz w:val="20"/>
+                <w:szCs w:val="20"/>
+                <w:lang w:val="en-GB"/>
+              </w:rPr>
+            </w:pPr>
+            <w:r>
+              <w:rPr>
+                <w:sz w:val="20"/>
+                <w:szCs w:val="20"/>
+              </w:rPr>
+              <w:t>Germline cell</w:t>
+            </w:r>
+          </w:p>
+        </w:tc>
+        <w:tc>
+          <w:tcPr>
+            <w:tcW w:w="2265" w:type="dxa"/>
+          </w:tcPr>
+          <w:p>
+            <w:pPr>
+              <w:pStyle w:val="NoSpacing"/>
+              <w:rPr>
+                <w:sz w:val="20"/>
+                <w:szCs w:val="20"/>
+                <w:lang w:val="en-GB"/>
+              </w:rPr>
+            </w:pPr>
+            <w:r>
+              <w:rPr>
+                <w:sz w:val="20"/>
+                <w:szCs w:val="20"/>
+              </w:rPr>
+              <w:t>Gustatory receptor neuron</w:t>
+            </w:r>
+          </w:p>
+        </w:tc>
+        <w:tc>
+          <w:tcPr>
+            <w:tcW w:w="2266" w:type="dxa"/>
+          </w:tcPr>
+          <w:p>
+            <w:pPr>
+              <w:pStyle w:val="NoSpacing"/>
+              <w:rPr>
+                <w:sz w:val="20"/>
+                <w:szCs w:val="20"/>
+                <w:lang w:val="en-GB"/>
+              </w:rPr>
+            </w:pPr>
+            <w:r>
+              <w:rPr>
+                <w:sz w:val="20"/>
+                <w:szCs w:val="20"/>
+              </w:rPr>
+              <w:t>Hemocyte (body)</w:t>
+            </w:r>
+          </w:p>
+        </w:tc>
+        <w:tc>
+          <w:tcPr>
+            <w:tcW w:w="2266" w:type="dxa"/>
+          </w:tcPr>
+          <w:p>
+            <w:pPr>
+              <w:pStyle w:val="NoSpacing"/>
+              <w:rPr>
+                <w:sz w:val="20"/>
+                <w:szCs w:val="20"/>
+                <w:lang w:val="en-GB"/>
+              </w:rPr>
+            </w:pPr>
+            <w:r>
+              <w:rPr>
+                <w:sz w:val="20"/>
+                <w:szCs w:val="20"/>
+              </w:rPr>
+              <w:t>Indirect flight muscle</w:t>
+            </w:r>
+          </w:p>
+        </w:tc>
+      </w:tr>
+      <w:tr>
+        <w:tc>
+          <w:tcPr>
+            <w:tcW w:w="2265" w:type="dxa"/>
+          </w:tcPr>
+          <w:p>
+            <w:pPr>
+              <w:pStyle w:val="NoSpacing"/>
+              <w:rPr>
+                <w:sz w:val="20"/>
+                <w:szCs w:val="20"/>
+                <w:lang w:val="en-GB"/>
+              </w:rPr>
+            </w:pPr>
+            <w:r>
+              <w:rPr>
+                <w:sz w:val="20"/>
+                <w:szCs w:val="20"/>
+              </w:rPr>
+              <w:t>Intestinal stem cell</w:t>
+            </w:r>
+          </w:p>
+        </w:tc>
+        <w:tc>
+          <w:tcPr>
+            <w:tcW w:w="2265" w:type="dxa"/>
+          </w:tcPr>
+          <w:p>
+            <w:pPr>
+              <w:pStyle w:val="NoSpacing"/>
+              <w:rPr>
+                <w:sz w:val="20"/>
+                <w:szCs w:val="20"/>
+                <w:lang w:val="en-GB"/>
+              </w:rPr>
+            </w:pPr>
+            <w:r>
+              <w:rPr>
+                <w:sz w:val="20"/>
+                <w:szCs w:val="20"/>
+              </w:rPr>
+              <w:t>Male accessory gland main cell</w:t>
+            </w:r>
+          </w:p>
+        </w:tc>
+        <w:tc>
+          <w:tcPr>
+            <w:tcW w:w="2266" w:type="dxa"/>
+          </w:tcPr>
+          <w:p>
+            <w:pPr>
+              <w:pStyle w:val="NoSpacing"/>
+              <w:rPr>
+                <w:sz w:val="20"/>
+                <w:szCs w:val="20"/>
+                <w:lang w:val="en-GB"/>
+              </w:rPr>
+            </w:pPr>
+            <w:r>
+              <w:rPr>
+                <w:sz w:val="20"/>
+                <w:szCs w:val="20"/>
+              </w:rPr>
+              <w:t>Mechanosensory neuron of haltere</w:t>
+            </w:r>
+          </w:p>
+        </w:tc>
+        <w:tc>
+          <w:tcPr>
+            <w:tcW w:w="2266" w:type="dxa"/>
+          </w:tcPr>
+          <w:p>
+            <w:pPr>
+              <w:pStyle w:val="NoSpacing"/>
+              <w:rPr>
+                <w:sz w:val="20"/>
+                <w:szCs w:val="20"/>
+                <w:lang w:val="en-GB"/>
+              </w:rPr>
+            </w:pPr>
+            <w:r>
+              <w:rPr>
+                <w:sz w:val="20"/>
+                <w:szCs w:val="20"/>
+              </w:rPr>
+              <w:t>Muscle cell</w:t>
+            </w:r>
+          </w:p>
+        </w:tc>
+      </w:tr>
+      <w:tr>
+        <w:tc>
+          <w:tcPr>
+            <w:tcW w:w="2265" w:type="dxa"/>
+          </w:tcPr>
+          <w:p>
+            <w:pPr>
+              <w:pStyle w:val="NoSpacing"/>
+              <w:rPr>
+                <w:sz w:val="20"/>
+                <w:szCs w:val="20"/>
+                <w:lang w:val="en-GB"/>
+              </w:rPr>
+            </w:pPr>
+            <w:r>
+              <w:rPr>
+                <w:sz w:val="20"/>
+                <w:szCs w:val="20"/>
+              </w:rPr>
+              <w:t>Oviduct</w:t>
+            </w:r>
+          </w:p>
+        </w:tc>
+        <w:tc>
+          <w:tcPr>
+            <w:tcW w:w="2265" w:type="dxa"/>
+          </w:tcPr>
+          <w:p>
+            <w:pPr>
+              <w:pStyle w:val="NoSpacing"/>
+              <w:rPr>
+                <w:sz w:val="20"/>
+                <w:szCs w:val="20"/>
+                <w:lang w:val="en-GB"/>
+              </w:rPr>
+            </w:pPr>
+            <w:r>
+              <w:rPr>
+                <w:sz w:val="20"/>
+                <w:szCs w:val="20"/>
+              </w:rPr>
+              <w:t>Perineurial glial sheath</w:t>
+            </w:r>
+          </w:p>
+        </w:tc>
+        <w:tc>
+          <w:tcPr>
+            <w:tcW w:w="2266" w:type="dxa"/>
+          </w:tcPr>
+          <w:p>
+            <w:pPr>
+              <w:pStyle w:val="NoSpacing"/>
+              <w:rPr>
+                <w:sz w:val="20"/>
+                <w:szCs w:val="20"/>
+                <w:lang w:val="en-GB"/>
+              </w:rPr>
+            </w:pPr>
+            <w:r>
+              <w:rPr>
+                <w:sz w:val="20"/>
+                <w:szCs w:val="20"/>
+              </w:rPr>
+              <w:t>Pheromone-sensing neuron</w:t>
+            </w:r>
+          </w:p>
+        </w:tc>
+        <w:tc>
+          <w:tcPr>
+            <w:tcW w:w="2266" w:type="dxa"/>
+          </w:tcPr>
+          <w:p>
+            <w:pPr>
+              <w:pStyle w:val="NoSpacing"/>
+              <w:rPr>
+                <w:sz w:val="20"/>
+                <w:szCs w:val="20"/>
+                <w:lang w:val="en-GB"/>
+              </w:rPr>
+            </w:pPr>
+            <w:proofErr w:type="spellStart"/>
+            <w:r>
+              <w:rPr>
+                <w:sz w:val="20"/>
+                <w:szCs w:val="20"/>
+              </w:rPr>
+              <w:t>Scolopidial</w:t>
+            </w:r>
+            <w:proofErr w:type="spellEnd"/>
+            <w:r>
+              <w:rPr>
+                <w:sz w:val="20"/>
+                <w:szCs w:val="20"/>
+              </w:rPr>
+              <w:t xml:space="preserve"> neuron</w:t>
+            </w:r>
+          </w:p>
+        </w:tc>
+      </w:tr>
+      <w:tr>
+        <w:tc>
+          <w:tcPr>
+            <w:tcW w:w="2265" w:type="dxa"/>
+          </w:tcPr>
+          <w:p>
+            <w:pPr>
+              <w:pStyle w:val="NoSpacing"/>
+              <w:rPr>
+                <w:sz w:val="20"/>
+                <w:szCs w:val="20"/>
+                <w:lang w:val="en-GB"/>
+              </w:rPr>
+            </w:pPr>
+            <w:r>
+              <w:rPr>
+                <w:sz w:val="20"/>
+                <w:szCs w:val="20"/>
+              </w:rPr>
+              <w:t>Seminal vesicle &amp; testis epithelia</w:t>
+            </w:r>
+          </w:p>
+        </w:tc>
+        <w:tc>
+          <w:tcPr>
+            <w:tcW w:w="2265" w:type="dxa"/>
+          </w:tcPr>
+          <w:p>
+            <w:pPr>
+              <w:pStyle w:val="NoSpacing"/>
+              <w:rPr>
+                <w:sz w:val="20"/>
+                <w:szCs w:val="20"/>
+                <w:lang w:val="en-GB"/>
+              </w:rPr>
+            </w:pPr>
+            <w:proofErr w:type="spellStart"/>
+            <w:r>
+              <w:rPr>
+                <w:sz w:val="20"/>
+                <w:szCs w:val="20"/>
+              </w:rPr>
+              <w:t>Subperineurial</w:t>
+            </w:r>
+            <w:proofErr w:type="spellEnd"/>
+            <w:r>
+              <w:rPr>
+                <w:sz w:val="20"/>
+                <w:szCs w:val="20"/>
+              </w:rPr>
+              <w:t xml:space="preserve"> glial cell (body)</w:t>
+            </w:r>
+          </w:p>
+        </w:tc>
+        <w:tc>
+          <w:tcPr>
+            <w:tcW w:w="2266" w:type="dxa"/>
+          </w:tcPr>
+          <w:p>
+            <w:pPr>
+              <w:pStyle w:val="NoSpacing"/>
+              <w:rPr>
+                <w:sz w:val="20"/>
+                <w:szCs w:val="20"/>
+                <w:lang w:val="en-GB"/>
+              </w:rPr>
+            </w:pPr>
+          </w:p>
+        </w:tc>
+        <w:tc>
+          <w:tcPr>
+            <w:tcW w:w="2266" w:type="dxa"/>
+          </w:tcPr>
+          <w:p>
+            <w:pPr>
+              <w:pStyle w:val="NoSpacing"/>
+              <w:rPr>
+                <w:sz w:val="20"/>
+                <w:szCs w:val="20"/>
+                <w:lang w:val="en-GB"/>
+              </w:rPr>
+            </w:pPr>
+          </w:p>
+        </w:tc>
+      </w:tr>
+    </w:tbl>
+    <w:p>
+      <w:pPr>
+        <w:pStyle w:val="NoSpacing"/>
+        <w:rPr>
+          <w:sz w:val="20"/>
+          <w:szCs w:val="20"/>
+          <w:lang w:val="en-GB"/>
+        </w:rPr>
+      </w:pPr>
+    </w:p>
+    <w:p>
+      <w:pPr>
+        <w:pStyle w:val="NoSpacing"/>
+        <w:rPr>
+          <w:sz w:val="20"/>
+          <w:szCs w:val="20"/>
+          <w:lang w:val="en-GB"/>
+        </w:rPr>
+      </w:pPr>
+    </w:p>
+    <w:p>
+      <w:pPr>
+        <w:pStyle w:val="NoSpacing"/>
+        <w:rPr>
+          <w:sz w:val="20"/>
+          <w:szCs w:val="20"/>
+          <w:lang w:val="en-GB"/>
+        </w:rPr>
+      </w:pPr>
+    </w:p>
+    <w:p>
+      <w:pPr>
+        <w:pStyle w:val="NoSpacing"/>
+        <w:numPr>
+          <w:ilvl w:val="0"/>
+          <w:numId w:val="1"/>
+        </w:numPr>
+        <w:rPr>
+          <w:b/>
+          <w:bCs/>
+          <w:sz w:val="20"/>
+          <w:szCs w:val="20"/>
+          <w:lang w:val="en-GB"/>
+        </w:rPr>
+      </w:pPr>
+      <w:r>
+        <w:rPr>
+          <w:b/>
+          <w:bCs/>
+          <w:sz w:val="20"/>
+          <w:szCs w:val="20"/>
+          <w:lang w:val="en-GB"/>
+        </w:rPr>
+        <w:t>Key Findings</w:t>
+      </w:r>
+    </w:p>
+    <w:p>
+      <w:pPr>
+        <w:pStyle w:val="NoSpacing"/>
+        <w:ind w:left="720"/>
+        <w:rPr>
+          <w:b/>
+          <w:bCs/>
+          <w:sz w:val="20"/>
+          <w:szCs w:val="20"/>
+          <w:lang w:val="en-GB"/>
+        </w:rPr>
+      </w:pPr>
+    </w:p>
+    <w:p>
+      <w:pPr>
+        <w:pStyle w:val="NoSpacing"/>
+        <w:rPr>
+          <w:sz w:val="20"/>
+          <w:szCs w:val="20"/>
+          <w:lang w:val="en-GB"/>
+        </w:rPr>
+      </w:pPr>
+      <w:r>
+        <w:rPr>
+          <w:sz w:val="20"/>
+          <w:szCs w:val="20"/>
+          <w:lang w:val="en-GB"/>
+        </w:rPr>
+        <w:t xml:space="preserve">The differential gene expression analyses </w:t>
+      </w:r>
+      <w:r>
+        <w:rPr>
+          <w:sz w:val="20"/>
+          <w:szCs w:val="20"/>
+          <w:lang w:val="en-GB"/>
+        </w:rPr>
+        <w:t xml:space="preserve">primarily </w:t>
+      </w:r>
+      <w:r>
+        <w:rPr>
+          <w:sz w:val="20"/>
+          <w:szCs w:val="20"/>
+          <w:lang w:val="en-GB"/>
+        </w:rPr>
+        <w:t xml:space="preserve">revealed notable age-related transcriptional changes in the enterocytes of the posterior adult midgut epithelium. Among the genes of interest, significant changes were detected in comparisons between young (5-day-old) and older flies (30, 50, and 70 days), with genes such as </w:t>
+      </w:r>
+      <w:proofErr w:type="spellStart"/>
+      <w:r>
+        <w:rPr>
+          <w:sz w:val="20"/>
+          <w:szCs w:val="20"/>
+          <w:lang w:val="en-GB"/>
+        </w:rPr>
+        <w:t>LamC</w:t>
+      </w:r>
+      <w:proofErr w:type="spellEnd"/>
+      <w:r>
+        <w:rPr>
+          <w:sz w:val="20"/>
+          <w:szCs w:val="20"/>
+          <w:lang w:val="en-GB"/>
+        </w:rPr>
+        <w:t xml:space="preserve">, His3.3A, His3.3B, His2Av, ADD1, Su(var)205, HP1 variants, and Su(var)3-9 showing modest yet consistent alterations in expression. In contrast, all other cell types </w:t>
+      </w:r>
+      <w:r>
+        <w:rPr>
+          <w:sz w:val="20"/>
+          <w:szCs w:val="20"/>
+          <w:lang w:val="en-GB"/>
+        </w:rPr>
+        <w:t>analysed</w:t>
       </w:r>
       <w:r>
         <w:rPr>
@@ -1412,168 +2569,146 @@
           <w:szCs w:val="20"/>
           <w:lang w:val="en-GB"/>
         </w:rPr>
-        <w:t>include (among other columns):</w:t>
-      </w:r>
-    </w:p>
-    <w:p>
-      <w:pPr>
-        <w:pStyle w:val="NoSpacing"/>
-        <w:numPr>
-          <w:ilvl w:val="0"/>
-          <w:numId w:val="3"/>
-        </w:numPr>
-        <w:rPr>
-          <w:sz w:val="20"/>
-          <w:szCs w:val="20"/>
-          <w:lang w:val="en-GB"/>
-        </w:rPr>
-      </w:pPr>
-      <w:r>
-        <w:rPr>
-          <w:b/>
-          <w:bCs/>
-          <w:sz w:val="20"/>
-          <w:szCs w:val="20"/>
-          <w:lang w:val="en-GB"/>
-        </w:rPr>
-        <w:t>avg_log2FC</w:t>
-      </w:r>
-      <w:r>
-        <w:rPr>
-          <w:sz w:val="20"/>
-          <w:szCs w:val="20"/>
-          <w:lang w:val="en-GB"/>
-        </w:rPr>
-        <w:t>: The log-fold-change estimate (log2 scale) for 5-day-old vs. the other age. Positive values suggest higher expression in the 5-day-old group; negative values suggest lower expression in 5-day-old.</w:t>
-      </w:r>
-    </w:p>
-    <w:p>
-      <w:pPr>
-        <w:pStyle w:val="NoSpacing"/>
-        <w:numPr>
-          <w:ilvl w:val="0"/>
-          <w:numId w:val="3"/>
-        </w:numPr>
-        <w:rPr>
-          <w:sz w:val="20"/>
-          <w:szCs w:val="20"/>
-          <w:lang w:val="en-GB"/>
-        </w:rPr>
-      </w:pPr>
-      <w:proofErr w:type="spellStart"/>
-      <w:r>
-        <w:rPr>
-          <w:b/>
-          <w:bCs/>
-          <w:sz w:val="20"/>
-          <w:szCs w:val="20"/>
-          <w:lang w:val="en-GB"/>
-        </w:rPr>
-        <w:t>cell_type</w:t>
-      </w:r>
-      <w:proofErr w:type="spellEnd"/>
-      <w:r>
-        <w:rPr>
-          <w:sz w:val="20"/>
-          <w:szCs w:val="20"/>
-          <w:lang w:val="en-GB"/>
-        </w:rPr>
-        <w:t>: Which cell type the comparison is associated with.</w:t>
-      </w:r>
-    </w:p>
-    <w:p>
-      <w:pPr>
-        <w:pStyle w:val="NoSpacing"/>
-        <w:numPr>
-          <w:ilvl w:val="0"/>
-          <w:numId w:val="3"/>
-        </w:numPr>
-        <w:rPr>
-          <w:sz w:val="20"/>
-          <w:szCs w:val="20"/>
-          <w:lang w:val="en-GB"/>
-        </w:rPr>
-      </w:pPr>
-      <w:r>
-        <w:rPr>
-          <w:b/>
-          <w:bCs/>
-          <w:sz w:val="20"/>
-          <w:szCs w:val="20"/>
-          <w:lang w:val="en-GB"/>
-        </w:rPr>
-        <w:t>comparison</w:t>
-      </w:r>
-      <w:r>
-        <w:rPr>
-          <w:sz w:val="20"/>
-          <w:szCs w:val="20"/>
-          <w:lang w:val="en-GB"/>
-        </w:rPr>
-        <w:t>: The specific comparison made (e.g., 5 vs 70).</w:t>
-      </w:r>
-    </w:p>
-    <w:p>
-      <w:pPr>
-        <w:pStyle w:val="NoSpacing"/>
-        <w:numPr>
-          <w:ilvl w:val="0"/>
-          <w:numId w:val="3"/>
-        </w:numPr>
-        <w:rPr>
-          <w:sz w:val="20"/>
-          <w:szCs w:val="20"/>
-          <w:lang w:val="en-GB"/>
-        </w:rPr>
-      </w:pPr>
-      <w:r>
-        <w:rPr>
-          <w:b/>
-          <w:bCs/>
-          <w:sz w:val="20"/>
-          <w:szCs w:val="20"/>
-          <w:lang w:val="en-GB"/>
-        </w:rPr>
-        <w:t>gene</w:t>
-      </w:r>
-      <w:r>
-        <w:rPr>
-          <w:sz w:val="20"/>
-          <w:szCs w:val="20"/>
-          <w:lang w:val="en-GB"/>
-        </w:rPr>
-        <w:t>: The gene name.</w:t>
-      </w:r>
-    </w:p>
-    <w:p>
-      <w:pPr>
-        <w:pStyle w:val="NoSpacing"/>
-        <w:numPr>
-          <w:ilvl w:val="0"/>
-          <w:numId w:val="3"/>
-        </w:numPr>
-        <w:rPr>
-          <w:sz w:val="20"/>
-          <w:szCs w:val="20"/>
-          <w:lang w:val="en-GB"/>
-        </w:rPr>
-      </w:pPr>
-      <w:proofErr w:type="spellStart"/>
-      <w:r>
-        <w:rPr>
-          <w:b/>
-          <w:bCs/>
-          <w:sz w:val="20"/>
-          <w:szCs w:val="20"/>
-          <w:lang w:val="en-GB"/>
-        </w:rPr>
-        <w:t>p_val_adj</w:t>
-      </w:r>
-      <w:proofErr w:type="spellEnd"/>
-      <w:r>
-        <w:rPr>
-          <w:b/>
-          <w:bCs/>
+        <w:t>showed negligible or no significant expression changes for the selected genes.</w:t>
+      </w:r>
+    </w:p>
+    <w:p>
+      <w:pPr>
+        <w:pStyle w:val="NoSpacing"/>
+        <w:rPr>
+          <w:sz w:val="20"/>
+          <w:szCs w:val="20"/>
+          <w:lang w:val="en-GB"/>
+        </w:rPr>
+      </w:pPr>
+    </w:p>
+    <w:p>
+      <w:pPr>
+        <w:pStyle w:val="NoSpacing"/>
+        <w:rPr>
+          <w:sz w:val="20"/>
+          <w:szCs w:val="20"/>
+          <w:lang w:val="en-GB"/>
+        </w:rPr>
+      </w:pPr>
+    </w:p>
+    <w:p>
+      <w:pPr>
+        <w:pStyle w:val="NoSpacing"/>
+        <w:rPr>
+          <w:sz w:val="20"/>
+          <w:szCs w:val="20"/>
+          <w:lang w:val="en-GB"/>
+        </w:rPr>
+      </w:pPr>
+    </w:p>
+    <w:p>
+      <w:pPr>
+        <w:pStyle w:val="NoSpacing"/>
+        <w:numPr>
+          <w:ilvl w:val="0"/>
+          <w:numId w:val="1"/>
+        </w:numPr>
+        <w:rPr>
+          <w:sz w:val="20"/>
+          <w:szCs w:val="20"/>
+          <w:lang w:val="en-GB"/>
+        </w:rPr>
+      </w:pPr>
+      <w:r>
+        <w:rPr>
+          <w:b/>
+          <w:bCs/>
+          <w:sz w:val="20"/>
+          <w:szCs w:val="20"/>
+          <w:lang w:val="en-GB"/>
+        </w:rPr>
+        <w:t xml:space="preserve">Overall </w:t>
+      </w:r>
+      <w:r>
+        <w:rPr>
+          <w:b/>
+          <w:bCs/>
+          <w:sz w:val="20"/>
+          <w:szCs w:val="20"/>
+          <w:lang w:val="en-GB"/>
+        </w:rPr>
+        <w:t>Results</w:t>
+      </w:r>
+    </w:p>
+    <w:p>
+      <w:pPr>
+        <w:pStyle w:val="NoSpacing"/>
+        <w:rPr>
+          <w:sz w:val="20"/>
+          <w:szCs w:val="20"/>
+          <w:lang w:val="en-GB"/>
+        </w:rPr>
+      </w:pPr>
+    </w:p>
+    <w:p>
+      <w:pPr>
+        <w:pStyle w:val="NoSpacing"/>
+        <w:rPr>
+          <w:sz w:val="20"/>
+          <w:szCs w:val="20"/>
+          <w:lang w:val="en-GB"/>
+        </w:rPr>
+      </w:pPr>
+      <w:r>
+        <w:rPr>
+          <w:sz w:val="20"/>
+          <w:szCs w:val="20"/>
+          <w:lang w:val="en-GB"/>
+        </w:rPr>
+        <w:t xml:space="preserve">The results section summarizes the differential gene expression (DGE) analyses conducted for each cell type, comparing gene expression between young (5-day-old) and older flies (30, 50, and 70 days). For each cell type and age comparison, the following metrics are assessed: </w:t>
+      </w:r>
+    </w:p>
+    <w:p>
+      <w:pPr>
+        <w:pStyle w:val="NoSpacing"/>
+        <w:rPr>
+          <w:sz w:val="20"/>
+          <w:szCs w:val="20"/>
+          <w:lang w:val="en-GB"/>
+        </w:rPr>
+      </w:pPr>
+    </w:p>
+    <w:p>
+      <w:pPr>
+        <w:pStyle w:val="NoSpacing"/>
+        <w:rPr>
+          <w:sz w:val="20"/>
+          <w:szCs w:val="20"/>
+          <w:lang w:val="en-GB"/>
+        </w:rPr>
+      </w:pPr>
+    </w:p>
+    <w:p>
+      <w:pPr>
+        <w:pStyle w:val="NoSpacing"/>
+        <w:numPr>
+          <w:ilvl w:val="0"/>
+          <w:numId w:val="3"/>
+        </w:numPr>
+        <w:rPr>
+          <w:sz w:val="20"/>
+          <w:szCs w:val="20"/>
+          <w:lang w:val="en-GB"/>
+        </w:rPr>
+      </w:pPr>
+      <w:r>
+        <w:rPr>
+          <w:b/>
+          <w:bCs/>
+          <w:sz w:val="20"/>
+          <w:szCs w:val="20"/>
+          <w:lang w:val="en-GB"/>
+        </w:rPr>
+        <w:t>Number of Significant GOIs</w:t>
+      </w:r>
+      <w:r>
+        <w:rPr>
           <w:sz w:val="20"/>
           <w:szCs w:val="20"/>
           <w:lang w:val="en-GB"/>
@@ -1586,576 +2721,6 @@
           <w:szCs w:val="20"/>
           <w:lang w:val="en-GB"/>
         </w:rPr>
-        <w:t xml:space="preserve">The </w:t>
-      </w:r>
-      <w:proofErr w:type="spellStart"/>
-      <w:r>
-        <w:rPr>
-          <w:sz w:val="20"/>
-          <w:szCs w:val="20"/>
-          <w:lang w:val="en-GB"/>
-        </w:rPr>
-        <w:t>Benjamini</w:t>
-      </w:r>
-      <w:proofErr w:type="spellEnd"/>
-      <w:r>
-        <w:rPr>
-          <w:sz w:val="20"/>
-          <w:szCs w:val="20"/>
-          <w:lang w:val="en-GB"/>
-        </w:rPr>
-        <w:t>-Hochberg (BH) corrected p-value, controlling the false discovery rate (FDR) separately within each cell type.</w:t>
-      </w:r>
-      <w:r>
-        <w:rPr>
-          <w:b/>
-          <w:bCs/>
-          <w:lang w:val="en-GB"/>
-        </w:rPr>
-        <w:t xml:space="preserve"> </w:t>
-      </w:r>
-    </w:p>
-    <w:p>
-      <w:pPr>
-        <w:pStyle w:val="NoSpacing"/>
-        <w:numPr>
-          <w:ilvl w:val="0"/>
-          <w:numId w:val="3"/>
-        </w:numPr>
-        <w:rPr>
-          <w:sz w:val="20"/>
-          <w:szCs w:val="20"/>
-          <w:lang w:val="en-GB"/>
-        </w:rPr>
-      </w:pPr>
-      <w:r>
-        <w:rPr>
-          <w:b/>
-          <w:bCs/>
-          <w:sz w:val="20"/>
-          <w:szCs w:val="20"/>
-          <w:lang w:val="en-GB"/>
-        </w:rPr>
-        <w:t>Additional Columns</w:t>
-      </w:r>
-      <w:r>
-        <w:rPr>
-          <w:sz w:val="20"/>
-          <w:szCs w:val="20"/>
-          <w:lang w:val="en-GB"/>
-        </w:rPr>
-        <w:t>: Other statistical outputs from the MAST test such as the percentage of cells expressing the gene in each group</w:t>
-      </w:r>
-      <w:r>
-        <w:rPr>
-          <w:sz w:val="20"/>
-          <w:szCs w:val="20"/>
-          <w:lang w:val="en-GB"/>
-        </w:rPr>
-        <w:t xml:space="preserve">, </w:t>
-      </w:r>
-      <w:r>
-        <w:rPr>
-          <w:sz w:val="20"/>
-          <w:szCs w:val="20"/>
-          <w:lang w:val="en-GB"/>
-        </w:rPr>
-        <w:t>pct.1</w:t>
-      </w:r>
-      <w:r>
-        <w:rPr>
-          <w:sz w:val="20"/>
-          <w:szCs w:val="20"/>
-          <w:lang w:val="en-GB"/>
-        </w:rPr>
-        <w:t xml:space="preserve"> (in 5 day) and</w:t>
-      </w:r>
-      <w:r>
-        <w:rPr>
-          <w:sz w:val="20"/>
-          <w:szCs w:val="20"/>
-          <w:lang w:val="en-GB"/>
-        </w:rPr>
-        <w:t xml:space="preserve"> pct.2</w:t>
-      </w:r>
-      <w:r>
-        <w:rPr>
-          <w:sz w:val="20"/>
-          <w:szCs w:val="20"/>
-          <w:lang w:val="en-GB"/>
-        </w:rPr>
-        <w:t xml:space="preserve"> (in the other</w:t>
-      </w:r>
-      <w:r>
-        <w:rPr>
-          <w:sz w:val="20"/>
-          <w:szCs w:val="20"/>
-          <w:lang w:val="en-GB"/>
-        </w:rPr>
-        <w:t>).</w:t>
-      </w:r>
-    </w:p>
-    <w:p>
-      <w:pPr>
-        <w:pStyle w:val="NoSpacing"/>
-        <w:rPr>
-          <w:sz w:val="20"/>
-          <w:szCs w:val="20"/>
-          <w:lang w:val="en-GB"/>
-        </w:rPr>
-      </w:pPr>
-    </w:p>
-    <w:p>
-      <w:pPr>
-        <w:pStyle w:val="NoSpacing"/>
-        <w:numPr>
-          <w:ilvl w:val="0"/>
-          <w:numId w:val="4"/>
-        </w:numPr>
-        <w:rPr>
-          <w:sz w:val="20"/>
-          <w:szCs w:val="20"/>
-          <w:u w:val="single"/>
-          <w:lang w:val="en-GB"/>
-        </w:rPr>
-      </w:pPr>
-      <w:r>
-        <w:rPr>
-          <w:sz w:val="20"/>
-          <w:szCs w:val="20"/>
-          <w:u w:val="single"/>
-          <w:lang w:val="en-GB"/>
-        </w:rPr>
-        <w:t>In total, six cell types appear in the final table:</w:t>
-      </w:r>
-    </w:p>
-    <w:p>
-      <w:pPr>
-        <w:pStyle w:val="NoSpacing"/>
-        <w:numPr>
-          <w:ilvl w:val="0"/>
-          <w:numId w:val="3"/>
-        </w:numPr>
-        <w:rPr>
-          <w:sz w:val="20"/>
-          <w:szCs w:val="20"/>
-          <w:lang w:val="en-GB"/>
-        </w:rPr>
-      </w:pPr>
-      <w:r>
-        <w:rPr>
-          <w:sz w:val="20"/>
-          <w:szCs w:val="20"/>
-          <w:lang w:val="en-GB"/>
-        </w:rPr>
-        <w:t>enterocyte of posterior adult midgut epithelium</w:t>
-      </w:r>
-    </w:p>
-    <w:p>
-      <w:pPr>
-        <w:pStyle w:val="NoSpacing"/>
-        <w:numPr>
-          <w:ilvl w:val="0"/>
-          <w:numId w:val="3"/>
-        </w:numPr>
-        <w:rPr>
-          <w:sz w:val="20"/>
-          <w:szCs w:val="20"/>
-          <w:lang w:val="en-GB"/>
-        </w:rPr>
-      </w:pPr>
-      <w:r>
-        <w:rPr>
-          <w:sz w:val="20"/>
-          <w:szCs w:val="20"/>
-          <w:lang w:val="en-GB"/>
-        </w:rPr>
-        <w:t>intestinal stem cell</w:t>
-      </w:r>
-    </w:p>
-    <w:p>
-      <w:pPr>
-        <w:pStyle w:val="NoSpacing"/>
-        <w:numPr>
-          <w:ilvl w:val="0"/>
-          <w:numId w:val="3"/>
-        </w:numPr>
-        <w:rPr>
-          <w:sz w:val="20"/>
-          <w:szCs w:val="20"/>
-          <w:lang w:val="en-GB"/>
-        </w:rPr>
-      </w:pPr>
-      <w:r>
-        <w:rPr>
-          <w:sz w:val="20"/>
-          <w:szCs w:val="20"/>
-          <w:lang w:val="en-GB"/>
-        </w:rPr>
-        <w:t>enterocyte of anterior adult midgut epithelium</w:t>
-      </w:r>
-    </w:p>
-    <w:p>
-      <w:pPr>
-        <w:pStyle w:val="NoSpacing"/>
-        <w:numPr>
-          <w:ilvl w:val="0"/>
-          <w:numId w:val="3"/>
-        </w:numPr>
-        <w:rPr>
-          <w:sz w:val="20"/>
-          <w:szCs w:val="20"/>
-          <w:lang w:val="en-GB"/>
-        </w:rPr>
-      </w:pPr>
-      <w:r>
-        <w:rPr>
-          <w:sz w:val="20"/>
-          <w:szCs w:val="20"/>
-          <w:lang w:val="en-GB"/>
-        </w:rPr>
-        <w:t>enterocyte-like</w:t>
-      </w:r>
-    </w:p>
-    <w:p>
-      <w:pPr>
-        <w:pStyle w:val="NoSpacing"/>
-        <w:numPr>
-          <w:ilvl w:val="0"/>
-          <w:numId w:val="3"/>
-        </w:numPr>
-        <w:rPr>
-          <w:sz w:val="20"/>
-          <w:szCs w:val="20"/>
-          <w:lang w:val="en-GB"/>
-        </w:rPr>
-      </w:pPr>
-      <w:r>
-        <w:rPr>
-          <w:sz w:val="20"/>
-          <w:szCs w:val="20"/>
-          <w:lang w:val="en-GB"/>
-        </w:rPr>
-        <w:t>adult midgut enterocyte</w:t>
-      </w:r>
-    </w:p>
-    <w:p>
-      <w:pPr>
-        <w:pStyle w:val="NoSpacing"/>
-        <w:numPr>
-          <w:ilvl w:val="0"/>
-          <w:numId w:val="3"/>
-        </w:numPr>
-        <w:rPr>
-          <w:sz w:val="20"/>
-          <w:szCs w:val="20"/>
-          <w:lang w:val="en-GB"/>
-        </w:rPr>
-      </w:pPr>
-      <w:r>
-        <w:rPr>
-          <w:sz w:val="20"/>
-          <w:szCs w:val="20"/>
-          <w:lang w:val="en-GB"/>
-        </w:rPr>
-        <w:t>adult differentiating enterocyte</w:t>
-      </w:r>
-    </w:p>
-    <w:p>
-      <w:pPr>
-        <w:pStyle w:val="NoSpacing"/>
-        <w:ind w:left="1080"/>
-        <w:rPr>
-          <w:sz w:val="20"/>
-          <w:szCs w:val="20"/>
-          <w:lang w:val="en-GB"/>
-        </w:rPr>
-      </w:pPr>
-    </w:p>
-    <w:p>
-      <w:pPr>
-        <w:pStyle w:val="NoSpacing"/>
-        <w:rPr>
-          <w:sz w:val="20"/>
-          <w:szCs w:val="20"/>
-          <w:lang w:val="en-GB"/>
-        </w:rPr>
-      </w:pPr>
-    </w:p>
-    <w:p>
-      <w:pPr>
-        <w:pStyle w:val="NoSpacing"/>
-        <w:rPr>
-          <w:sz w:val="20"/>
-          <w:szCs w:val="20"/>
-          <w:lang w:val="en-GB"/>
-        </w:rPr>
-      </w:pPr>
-    </w:p>
-    <w:p>
-      <w:pPr>
-        <w:pStyle w:val="NoSpacing"/>
-        <w:numPr>
-          <w:ilvl w:val="0"/>
-          <w:numId w:val="1"/>
-        </w:numPr>
-        <w:rPr>
-          <w:b/>
-          <w:bCs/>
-          <w:sz w:val="20"/>
-          <w:szCs w:val="20"/>
-          <w:lang w:val="en-GB"/>
-        </w:rPr>
-      </w:pPr>
-      <w:r>
-        <w:rPr>
-          <w:b/>
-          <w:bCs/>
-          <w:sz w:val="20"/>
-          <w:szCs w:val="20"/>
-          <w:lang w:val="en-GB"/>
-        </w:rPr>
-        <w:t>Key Findings</w:t>
-      </w:r>
-    </w:p>
-    <w:p>
-      <w:pPr>
-        <w:pStyle w:val="NoSpacing"/>
-        <w:ind w:left="720"/>
-        <w:rPr>
-          <w:b/>
-          <w:bCs/>
-          <w:sz w:val="20"/>
-          <w:szCs w:val="20"/>
-          <w:lang w:val="en-GB"/>
-        </w:rPr>
-      </w:pPr>
-    </w:p>
-    <w:p>
-      <w:pPr>
-        <w:pStyle w:val="NoSpacing"/>
-        <w:rPr>
-          <w:sz w:val="20"/>
-          <w:szCs w:val="20"/>
-          <w:lang w:val="en-GB"/>
-        </w:rPr>
-      </w:pPr>
-      <w:r>
-        <w:rPr>
-          <w:sz w:val="20"/>
-          <w:szCs w:val="20"/>
-          <w:lang w:val="en-GB"/>
-        </w:rPr>
-        <w:t xml:space="preserve">The differential gene expression analyses </w:t>
-      </w:r>
-      <w:r>
-        <w:rPr>
-          <w:sz w:val="20"/>
-          <w:szCs w:val="20"/>
-          <w:lang w:val="en-GB"/>
-        </w:rPr>
-        <w:t xml:space="preserve">primarily </w:t>
-      </w:r>
-      <w:r>
-        <w:rPr>
-          <w:sz w:val="20"/>
-          <w:szCs w:val="20"/>
-          <w:lang w:val="en-GB"/>
-        </w:rPr>
-        <w:t xml:space="preserve">revealed notable age-related transcriptional changes in the enterocytes of the posterior adult midgut epithelium. Among the genes of interest, significant changes were detected in comparisons between young (5-day-old) and older flies (30, 50, and 70 days), with genes such as </w:t>
-      </w:r>
-      <w:proofErr w:type="spellStart"/>
-      <w:r>
-        <w:rPr>
-          <w:sz w:val="20"/>
-          <w:szCs w:val="20"/>
-          <w:lang w:val="en-GB"/>
-        </w:rPr>
-        <w:t>LamC</w:t>
-      </w:r>
-      <w:proofErr w:type="spellEnd"/>
-      <w:r>
-        <w:rPr>
-          <w:sz w:val="20"/>
-          <w:szCs w:val="20"/>
-          <w:lang w:val="en-GB"/>
-        </w:rPr>
-        <w:t xml:space="preserve">, His3.3A, His3.3B, His2Av, ADD1, Su(var)205, HP1 variants, and Su(var)3-9 showing modest yet consistent alterations in expression. In contrast, all other cell types </w:t>
-      </w:r>
-      <w:r>
-        <w:rPr>
-          <w:sz w:val="20"/>
-          <w:szCs w:val="20"/>
-          <w:lang w:val="en-GB"/>
-        </w:rPr>
-        <w:t>analysed</w:t>
-      </w:r>
-      <w:r>
-        <w:rPr>
-          <w:sz w:val="20"/>
-          <w:szCs w:val="20"/>
-          <w:lang w:val="en-GB"/>
-        </w:rPr>
-        <w:t xml:space="preserve"> </w:t>
-      </w:r>
-      <w:r>
-        <w:rPr>
-          <w:sz w:val="20"/>
-          <w:szCs w:val="20"/>
-          <w:lang w:val="en-GB"/>
-        </w:rPr>
-        <w:t>showed negligible or no significant expression changes for the selected genes.</w:t>
-      </w:r>
-    </w:p>
-    <w:p>
-      <w:pPr>
-        <w:pStyle w:val="NoSpacing"/>
-        <w:rPr>
-          <w:sz w:val="20"/>
-          <w:szCs w:val="20"/>
-          <w:lang w:val="en-GB"/>
-        </w:rPr>
-      </w:pPr>
-    </w:p>
-    <w:p>
-      <w:pPr>
-        <w:pStyle w:val="NoSpacing"/>
-        <w:rPr>
-          <w:sz w:val="20"/>
-          <w:szCs w:val="20"/>
-          <w:lang w:val="en-GB"/>
-        </w:rPr>
-      </w:pPr>
-    </w:p>
-    <w:p>
-      <w:pPr>
-        <w:pStyle w:val="NoSpacing"/>
-        <w:rPr>
-          <w:sz w:val="20"/>
-          <w:szCs w:val="20"/>
-          <w:lang w:val="en-GB"/>
-        </w:rPr>
-      </w:pPr>
-    </w:p>
-    <w:p>
-      <w:pPr>
-        <w:pStyle w:val="NoSpacing"/>
-        <w:numPr>
-          <w:ilvl w:val="0"/>
-          <w:numId w:val="1"/>
-        </w:numPr>
-        <w:rPr>
-          <w:sz w:val="20"/>
-          <w:szCs w:val="20"/>
-          <w:lang w:val="en-GB"/>
-        </w:rPr>
-      </w:pPr>
-      <w:r>
-        <w:rPr>
-          <w:b/>
-          <w:bCs/>
-          <w:sz w:val="20"/>
-          <w:szCs w:val="20"/>
-          <w:lang w:val="en-GB"/>
-        </w:rPr>
-        <w:t xml:space="preserve">Overall </w:t>
-      </w:r>
-      <w:r>
-        <w:rPr>
-          <w:b/>
-          <w:bCs/>
-          <w:sz w:val="20"/>
-          <w:szCs w:val="20"/>
-          <w:lang w:val="en-GB"/>
-        </w:rPr>
-        <w:t>Results</w:t>
-      </w:r>
-    </w:p>
-    <w:p>
-      <w:pPr>
-        <w:pStyle w:val="NoSpacing"/>
-        <w:rPr>
-          <w:sz w:val="20"/>
-          <w:szCs w:val="20"/>
-          <w:lang w:val="en-GB"/>
-        </w:rPr>
-      </w:pPr>
-    </w:p>
-    <w:p>
-      <w:pPr>
-        <w:pStyle w:val="NoSpacing"/>
-        <w:rPr>
-          <w:sz w:val="20"/>
-          <w:szCs w:val="20"/>
-          <w:lang w:val="en-GB"/>
-        </w:rPr>
-      </w:pPr>
-      <w:r>
-        <w:rPr>
-          <w:sz w:val="20"/>
-          <w:szCs w:val="20"/>
-          <w:lang w:val="en-GB"/>
-        </w:rPr>
-        <w:t xml:space="preserve">The results section summarizes the differential gene expression (DGE) analyses conducted for each cell type, comparing gene expression between young (5-day-old) and older flies (30, 50, and 70 days). For each cell type and age comparison, the following metrics are assessed: </w:t>
-      </w:r>
-    </w:p>
-    <w:p>
-      <w:pPr>
-        <w:pStyle w:val="NoSpacing"/>
-        <w:rPr>
-          <w:sz w:val="20"/>
-          <w:szCs w:val="20"/>
-          <w:lang w:val="en-GB"/>
-        </w:rPr>
-      </w:pPr>
-    </w:p>
-    <w:p>
-      <w:pPr>
-        <w:pStyle w:val="NoSpacing"/>
-        <w:rPr>
-          <w:sz w:val="20"/>
-          <w:szCs w:val="20"/>
-          <w:lang w:val="en-GB"/>
-        </w:rPr>
-      </w:pPr>
-    </w:p>
-    <w:p>
-      <w:pPr>
-        <w:pStyle w:val="NoSpacing"/>
-        <w:numPr>
-          <w:ilvl w:val="0"/>
-          <w:numId w:val="3"/>
-        </w:numPr>
-        <w:rPr>
-          <w:sz w:val="20"/>
-          <w:szCs w:val="20"/>
-          <w:lang w:val="en-GB"/>
-        </w:rPr>
-      </w:pPr>
-      <w:r>
-        <w:rPr>
-          <w:b/>
-          <w:bCs/>
-          <w:sz w:val="20"/>
-          <w:szCs w:val="20"/>
-          <w:lang w:val="en-GB"/>
-        </w:rPr>
-        <w:t>Number of Significant GOIs</w:t>
-      </w:r>
-      <w:r>
-        <w:rPr>
-          <w:sz w:val="20"/>
-          <w:szCs w:val="20"/>
-          <w:lang w:val="en-GB"/>
-        </w:rPr>
-        <w:t xml:space="preserve">: </w:t>
-      </w:r>
-      <w:r>
-        <w:rPr>
-          <w:sz w:val="20"/>
-          <w:szCs w:val="20"/>
-          <w:lang w:val="en-GB"/>
-        </w:rPr>
         <w:t>T</w:t>
       </w:r>
       <w:r>
@@ -2196,6 +2761,7 @@
           <w:szCs w:val="20"/>
           <w:lang w:val="en-GB"/>
         </w:rPr>
+        <w:lastRenderedPageBreak/>
         <w:t>Significant Genes &amp; LogFC</w:t>
       </w:r>
       <w:r>
@@ -3730,7 +4296,6 @@
           <w:szCs w:val="20"/>
           <w:lang w:val="en-GB"/>
         </w:rPr>
-        <w:lastRenderedPageBreak/>
         <w:drawing>
           <wp:anchor distT="0" distB="0" distL="114300" distR="114300" simplePos="0" relativeHeight="251658240" behindDoc="0" locked="0" layoutInCell="1" allowOverlap="1" wp14:anchorId="2E70DFDD" wp14:editId="1459A52F">
             <wp:simplePos x="0" y="0"/>
@@ -4841,6 +5406,7 @@
           <w:szCs w:val="20"/>
           <w:lang w:val="en-GB"/>
         </w:rPr>
+        <w:lastRenderedPageBreak/>
         <w:t>Cell Differentials</w:t>
       </w:r>
       <w:r>
@@ -6107,6 +6673,7 @@
           <w:szCs w:val="20"/>
           <w:lang w:val="en-GB"/>
         </w:rPr>
+        <w:lastRenderedPageBreak/>
         <w:t>Cell Differentials</w:t>
       </w:r>
       <w:r>
@@ -7250,6 +7817,7 @@
           <w:szCs w:val="20"/>
           <w:lang w:val="en-GB"/>
         </w:rPr>
+        <w:lastRenderedPageBreak/>
         <w:t>Cell Differentials</w:t>
       </w:r>
       <w:r>
@@ -8365,6 +8933,7 @@
           <w:szCs w:val="20"/>
           <w:lang w:val="en-GB"/>
         </w:rPr>
+        <w:lastRenderedPageBreak/>
         <w:t>Cell Differentials</w:t>
       </w:r>
       <w:r>
@@ -10911,6 +11480,25 @@
       <w:spacing w:after="0" w:line="240" w:lineRule="auto"/>
     </w:pPr>
   </w:style>
+  <w:style w:type="table" w:styleId="TableGrid">
+    <w:name w:val="Table Grid"/>
+    <w:basedOn w:val="TableNormal"/>
+    <w:uiPriority w:val="39"/>
+    <w:rsid w:val="00657492"/>
+    <w:pPr>
+      <w:spacing w:after="0" w:line="240" w:lineRule="auto"/>
+    </w:pPr>
+    <w:tblPr>
+      <w:tblBorders>
+        <w:top w:val="single" w:sz="4" w:space="0" w:color="auto"/>
+        <w:left w:val="single" w:sz="4" w:space="0" w:color="auto"/>
+        <w:bottom w:val="single" w:sz="4" w:space="0" w:color="auto"/>
+        <w:right w:val="single" w:sz="4" w:space="0" w:color="auto"/>
+        <w:insideH w:val="single" w:sz="4" w:space="0" w:color="auto"/>
+        <w:insideV w:val="single" w:sz="4" w:space="0" w:color="auto"/>
+      </w:tblBorders>
+    </w:tblPr>
+  </w:style>
 </w:styles>
 </file>
 

</xml_diff>